<commit_message>
added some more data
</commit_message>
<xml_diff>
--- a/Foundation of Artificial Intelligence/My Project Work/ICA1_Report.docx
+++ b/Foundation of Artificial Intelligence/My Project Work/ICA1_Report.docx
@@ -1112,7 +1112,14 @@
         </w:numPr>
       </w:pPr>
       <w:r>
-        <w:t>Creative Agents:</w:t>
+        <w:rPr>
+          <w:b/>
+          <w:bCs/>
+        </w:rPr>
+        <w:t>Creative Agents</w:t>
+      </w:r>
+      <w:r>
+        <w:t>:</w:t>
       </w:r>
     </w:p>
     <w:p>
@@ -1123,7 +1130,14 @@
         </w:numPr>
       </w:pPr>
       <w:r>
-        <w:t xml:space="preserve">Agent 1 (DFS Search Agent): This agent visually represents how DFS explores the maze by changing its </w:t>
+        <w:rPr>
+          <w:b/>
+          <w:bCs/>
+        </w:rPr>
+        <w:t>Agent 1 (DFS Search Agent):</w:t>
+      </w:r>
+      <w:r>
+        <w:t xml:space="preserve"> This agent visually represents how DFS explores the maze by changing its </w:t>
       </w:r>
       <w:proofErr w:type="spellStart"/>
       <w:r>
@@ -1150,7 +1164,14 @@
         </w:numPr>
       </w:pPr>
       <w:r>
-        <w:t>Agent 2 (DFS Full Path Agent): This agent traces the entire path from the start to the goal after the DFS has finished searching.</w:t>
+        <w:rPr>
+          <w:b/>
+          <w:bCs/>
+        </w:rPr>
+        <w:t>Agent 2 (DFS Full Path Agent):</w:t>
+      </w:r>
+      <w:r>
+        <w:t xml:space="preserve"> This agent traces the entire path from the start to the goal after the DFS has finished searching.</w:t>
       </w:r>
     </w:p>
     <w:p>
@@ -1161,7 +1182,14 @@
         </w:numPr>
       </w:pPr>
       <w:r>
-        <w:t xml:space="preserve">Agent 3 (Goal Agent): This agent moves along the final path from the goal to the start (following </w:t>
+        <w:rPr>
+          <w:b/>
+          <w:bCs/>
+        </w:rPr>
+        <w:t>Agent 3 (Goal Agent):</w:t>
+      </w:r>
+      <w:r>
+        <w:t xml:space="preserve"> This agent moves along the final path from the goal to the start (following </w:t>
       </w:r>
       <w:proofErr w:type="spellStart"/>
       <w:r>
@@ -1180,7 +1208,14 @@
         </w:numPr>
       </w:pPr>
       <w:r>
-        <w:t xml:space="preserve">Trace Path: The </w:t>
+        <w:rPr>
+          <w:b/>
+          <w:bCs/>
+        </w:rPr>
+        <w:t>Trace Path:</w:t>
+      </w:r>
+      <w:r>
+        <w:t xml:space="preserve"> The </w:t>
       </w:r>
       <w:proofErr w:type="spellStart"/>
       <w:proofErr w:type="gramStart"/>
@@ -1204,7 +1239,14 @@
         </w:numPr>
       </w:pPr>
       <w:r>
-        <w:t xml:space="preserve">Labels: The </w:t>
+        <w:rPr>
+          <w:b/>
+          <w:bCs/>
+        </w:rPr>
+        <w:t>Labels</w:t>
+      </w:r>
+      <w:r>
+        <w:t xml:space="preserve">: The </w:t>
       </w:r>
       <w:proofErr w:type="spellStart"/>
       <w:proofErr w:type="gramStart"/>
@@ -1230,15 +1272,30 @@
       <w:proofErr w:type="spellStart"/>
       <w:proofErr w:type="gramStart"/>
       <w:r>
+        <w:rPr>
+          <w:b/>
+          <w:bCs/>
+        </w:rPr>
         <w:t>m.run</w:t>
       </w:r>
       <w:proofErr w:type="spellEnd"/>
       <w:r>
+        <w:rPr>
+          <w:b/>
+          <w:bCs/>
+        </w:rPr>
         <w:t>(</w:t>
       </w:r>
       <w:proofErr w:type="gramEnd"/>
       <w:r>
-        <w:t>): This method starts the interactive maze visualization, displaying the agents and their movement across the maze, step-by-step.</w:t>
+        <w:rPr>
+          <w:b/>
+          <w:bCs/>
+        </w:rPr>
+        <w:t>):</w:t>
+      </w:r>
+      <w:r>
+        <w:t xml:space="preserve"> This method starts the interactive maze visualization, displaying the agents and their movement across the maze, step-by-step.</w:t>
       </w:r>
     </w:p>
     <w:p>
@@ -1277,7 +1334,24 @@
         </w:numPr>
       </w:pPr>
       <w:r>
-        <w:t xml:space="preserve">DFS Algorithm: Depth-First Search is a graph traversal technique that explores as deeply as possible along a path before backtracking. It doesn't guarantee the shortest path in an unweighted maze, but it does guarantee finding a path (if one exists). DFS tends to explore longer paths before shorter </w:t>
+        <w:rPr>
+          <w:b/>
+          <w:bCs/>
+        </w:rPr>
+        <w:t>DFS</w:t>
+      </w:r>
+      <w:r>
+        <w:t xml:space="preserve"> </w:t>
+      </w:r>
+      <w:r>
+        <w:rPr>
+          <w:b/>
+          <w:bCs/>
+        </w:rPr>
+        <w:t>Algorithm</w:t>
+      </w:r>
+      <w:r>
+        <w:t xml:space="preserve">: Depth-First Search is a graph traversal technique that explores as deeply as possible along a path before backtracking. It doesn't guarantee the shortest path in an unweighted maze, but it does guarantee finding a path (if one exists). DFS tends to explore longer paths before shorter </w:t>
       </w:r>
       <w:r>
         <w:t>ones and</w:t>
@@ -1294,7 +1368,24 @@
         </w:numPr>
       </w:pPr>
       <w:r>
-        <w:t xml:space="preserve">Key characteristic: DFS uses a stack to prioritize deeper exploration. It works by pushing unvisited </w:t>
+        <w:rPr>
+          <w:b/>
+          <w:bCs/>
+        </w:rPr>
+        <w:t>Key</w:t>
+      </w:r>
+      <w:r>
+        <w:t xml:space="preserve"> </w:t>
+      </w:r>
+      <w:r>
+        <w:rPr>
+          <w:b/>
+          <w:bCs/>
+        </w:rPr>
+        <w:t>characteristic</w:t>
+      </w:r>
+      <w:r>
+        <w:t xml:space="preserve">: DFS uses a stack to prioritize deeper exploration. It works by pushing unvisited </w:t>
       </w:r>
       <w:proofErr w:type="spellStart"/>
       <w:r>
@@ -1313,7 +1404,14 @@
         </w:numPr>
       </w:pPr>
       <w:r>
-        <w:t>Agents: These are visual representations of the DFS process. The agents track the exploration order, full path, and goal-reaching process, showing each step of the search visually.</w:t>
+        <w:rPr>
+          <w:b/>
+          <w:bCs/>
+        </w:rPr>
+        <w:t>Agents</w:t>
+      </w:r>
+      <w:r>
+        <w:t>: These are visual representations of the DFS process. The agents track the exploration order, full path, and goal-reaching process, showing each step of the search visually.</w:t>
       </w:r>
     </w:p>
     <w:p>
@@ -1324,7 +1422,24 @@
         </w:numPr>
       </w:pPr>
       <w:r>
-        <w:t xml:space="preserve">Maze Visualization: The </w:t>
+        <w:rPr>
+          <w:b/>
+          <w:bCs/>
+        </w:rPr>
+        <w:t>Maze</w:t>
+      </w:r>
+      <w:r>
+        <w:t xml:space="preserve"> </w:t>
+      </w:r>
+      <w:r>
+        <w:rPr>
+          <w:b/>
+          <w:bCs/>
+        </w:rPr>
+        <w:t>Visualization</w:t>
+      </w:r>
+      <w:r>
+        <w:t xml:space="preserve">: The </w:t>
       </w:r>
       <w:proofErr w:type="spellStart"/>
       <w:r>
@@ -1343,7 +1458,832 @@
     </w:p>
     <w:p>
       <w:pPr>
+        <w:ind w:left="360"/>
+      </w:pPr>
+    </w:p>
+    <w:p>
+      <w:pPr>
+        <w:ind w:left="360"/>
+        <w:rPr>
+          <w:b/>
+          <w:bCs/>
+        </w:rPr>
+      </w:pPr>
+      <w:r>
+        <w:rPr>
+          <w:b/>
+          <w:bCs/>
+        </w:rPr>
+        <w:t>Code Explanation for A* Algorithm (A-star) in a Maze</w:t>
+      </w:r>
+    </w:p>
+    <w:p>
+      <w:pPr>
+        <w:rPr>
+          <w:b/>
+          <w:bCs/>
+          <w:sz w:val="24"/>
+          <w:szCs w:val="24"/>
+        </w:rPr>
+      </w:pPr>
+      <w:r>
+        <w:rPr>
+          <w:b/>
+          <w:bCs/>
+          <w:sz w:val="24"/>
+          <w:szCs w:val="24"/>
+        </w:rPr>
+        <w:t>1. N</w:t>
+      </w:r>
+      <w:r>
+        <w:rPr>
+          <w:b/>
+          <w:bCs/>
+          <w:sz w:val="24"/>
+          <w:szCs w:val="24"/>
+        </w:rPr>
+        <w:t>ecessary Libraries Imported:</w:t>
+      </w:r>
+    </w:p>
+    <w:p>
+      <w:pPr>
+        <w:numPr>
+          <w:ilvl w:val="0"/>
+          <w:numId w:val="7"/>
+        </w:numPr>
+      </w:pPr>
+      <w:proofErr w:type="spellStart"/>
+      <w:r>
+        <w:rPr>
+          <w:b/>
+          <w:bCs/>
+        </w:rPr>
+        <w:t>pyamaze</w:t>
+      </w:r>
+      <w:proofErr w:type="spellEnd"/>
+      <w:r>
+        <w:rPr>
+          <w:b/>
+          <w:bCs/>
+        </w:rPr>
+        <w:t>:</w:t>
+      </w:r>
+      <w:r>
+        <w:t xml:space="preserve"> This library is used to generate and visualize mazes. It provides functions for maze creation, displaying agents, and tracing paths.</w:t>
+      </w:r>
+    </w:p>
+    <w:p>
+      <w:pPr>
+        <w:numPr>
+          <w:ilvl w:val="0"/>
+          <w:numId w:val="7"/>
+        </w:numPr>
+      </w:pPr>
+      <w:proofErr w:type="spellStart"/>
+      <w:r>
+        <w:rPr>
+          <w:b/>
+          <w:bCs/>
+        </w:rPr>
+        <w:t>heapq</w:t>
+      </w:r>
+      <w:proofErr w:type="spellEnd"/>
+      <w:r>
+        <w:rPr>
+          <w:b/>
+          <w:bCs/>
+        </w:rPr>
+        <w:t>:</w:t>
+      </w:r>
+      <w:r>
+        <w:t xml:space="preserve"> This module is used to implement a priority queue (min-heap) for the A* algorithm. It allows for efficient retrieval of the node with the lowest cost (f score).</w:t>
+      </w:r>
+    </w:p>
+    <w:p>
+      <w:pPr>
+        <w:numPr>
+          <w:ilvl w:val="0"/>
+          <w:numId w:val="7"/>
+        </w:numPr>
+      </w:pPr>
+      <w:r>
+        <w:rPr>
+          <w:b/>
+          <w:bCs/>
+        </w:rPr>
+        <w:lastRenderedPageBreak/>
+        <w:t xml:space="preserve">agent, </w:t>
+      </w:r>
+      <w:proofErr w:type="spellStart"/>
+      <w:r>
+        <w:rPr>
+          <w:b/>
+          <w:bCs/>
+        </w:rPr>
+        <w:t>textLabel</w:t>
+      </w:r>
+      <w:proofErr w:type="spellEnd"/>
+      <w:r>
+        <w:rPr>
+          <w:b/>
+          <w:bCs/>
+        </w:rPr>
+        <w:t>, COLOR:</w:t>
+      </w:r>
+      <w:r>
+        <w:t xml:space="preserve"> These are used for creating and visualizing agents in the maze, and for displaying relevant information such as the path length or the number of cells explored.</w:t>
+      </w:r>
+    </w:p>
+    <w:p>
+      <w:pPr>
+        <w:rPr>
+          <w:b/>
+          <w:bCs/>
+          <w:sz w:val="24"/>
+          <w:szCs w:val="24"/>
+        </w:rPr>
+      </w:pPr>
+      <w:r>
+        <w:rPr>
+          <w:b/>
+          <w:bCs/>
+          <w:sz w:val="24"/>
+          <w:szCs w:val="24"/>
+        </w:rPr>
+        <w:t xml:space="preserve">2. A* </w:t>
+      </w:r>
+      <w:r>
+        <w:rPr>
+          <w:b/>
+          <w:bCs/>
+          <w:sz w:val="24"/>
+          <w:szCs w:val="24"/>
+        </w:rPr>
+        <w:t>Algorithm Function:</w:t>
+      </w:r>
+    </w:p>
+    <w:p>
+      <w:pPr>
+        <w:numPr>
+          <w:ilvl w:val="0"/>
+          <w:numId w:val="7"/>
+        </w:numPr>
+      </w:pPr>
+      <w:r>
+        <w:rPr>
+          <w:b/>
+          <w:bCs/>
+        </w:rPr>
+        <w:t>Start Cell:</w:t>
+      </w:r>
+      <w:r>
+        <w:t xml:space="preserve"> The A* search begins at the bottom-right corner of the maze by default, unless a custom start point is specified.</w:t>
+      </w:r>
+    </w:p>
+    <w:p>
+      <w:pPr>
+        <w:numPr>
+          <w:ilvl w:val="0"/>
+          <w:numId w:val="7"/>
+        </w:numPr>
+      </w:pPr>
+      <w:r>
+        <w:rPr>
+          <w:b/>
+          <w:bCs/>
+        </w:rPr>
+        <w:t>Priority Queue (Open List):</w:t>
+      </w:r>
+      <w:r>
+        <w:t xml:space="preserve"> A priority queue is used to store cells to be explored, where each cell has an associated f score. The f score is calculated as the sum of the actual cost to reach the cell (g score) and the heuristic estimate of the cost to the goal (h score). This ensures that the algorithm always explores the most promising cell next.</w:t>
+      </w:r>
+    </w:p>
+    <w:p>
+      <w:pPr>
         <w:ind w:left="720"/>
+      </w:pPr>
+      <w:r>
+        <w:t>The formula used is:</w:t>
+      </w:r>
+    </w:p>
+    <w:p>
+      <w:pPr>
+        <w:ind w:left="720"/>
+      </w:pPr>
+      <w:r>
+        <w:tab/>
+      </w:r>
+      <w:r>
+        <w:rPr>
+          <w:b/>
+          <w:bCs/>
+        </w:rPr>
+        <w:t>f(n) = g(n) + h(n)</w:t>
+      </w:r>
+    </w:p>
+    <w:p>
+      <w:pPr>
+        <w:ind w:left="720" w:firstLine="720"/>
+      </w:pPr>
+      <w:r>
+        <w:rPr>
+          <w:b/>
+          <w:bCs/>
+        </w:rPr>
+        <w:t>g(n):</w:t>
+      </w:r>
+      <w:r>
+        <w:t xml:space="preserve"> The cost to reach node n from the start.</w:t>
+      </w:r>
+    </w:p>
+    <w:p>
+      <w:pPr>
+        <w:ind w:left="1440"/>
+      </w:pPr>
+      <w:r>
+        <w:rPr>
+          <w:b/>
+          <w:bCs/>
+        </w:rPr>
+        <w:t>h(n):</w:t>
+      </w:r>
+      <w:r>
+        <w:t xml:space="preserve"> The heuristic estimate of the cost from node n to the goal (in</w:t>
+      </w:r>
+      <w:r>
+        <w:t xml:space="preserve"> </w:t>
+      </w:r>
+      <w:r>
+        <w:t>this</w:t>
+      </w:r>
+      <w:r>
+        <w:t xml:space="preserve"> </w:t>
+      </w:r>
+      <w:r>
+        <w:t>case, Manhattan distance).</w:t>
+      </w:r>
+    </w:p>
+    <w:p>
+      <w:pPr>
+        <w:ind w:left="2160"/>
+      </w:pPr>
+    </w:p>
+    <w:p/>
+    <w:p>
+      <w:pPr>
+        <w:numPr>
+          <w:ilvl w:val="0"/>
+          <w:numId w:val="7"/>
+        </w:numPr>
+      </w:pPr>
+      <w:r>
+        <w:rPr>
+          <w:b/>
+          <w:bCs/>
+        </w:rPr>
+        <w:t>Closed List:</w:t>
+      </w:r>
+      <w:r>
+        <w:t xml:space="preserve"> Once a cell is fully explored (i.e., all its </w:t>
+      </w:r>
+      <w:proofErr w:type="spellStart"/>
+      <w:r>
+        <w:t>neighbors</w:t>
+      </w:r>
+      <w:proofErr w:type="spellEnd"/>
+      <w:r>
+        <w:t xml:space="preserve"> have been processed), it is added to the closed list to prevent revisiting it.</w:t>
+      </w:r>
+    </w:p>
+    <w:p>
+      <w:pPr>
+        <w:numPr>
+          <w:ilvl w:val="0"/>
+          <w:numId w:val="7"/>
+        </w:numPr>
+      </w:pPr>
+      <w:r>
+        <w:rPr>
+          <w:b/>
+          <w:bCs/>
+        </w:rPr>
+        <w:t>Path Reconstruction:</w:t>
+      </w:r>
+      <w:r>
+        <w:t xml:space="preserve"> Once the goal is reached, the algorithm backtracks from the goal to the start using the </w:t>
+      </w:r>
+      <w:proofErr w:type="spellStart"/>
+      <w:r>
+        <w:t>came_from</w:t>
+      </w:r>
+      <w:proofErr w:type="spellEnd"/>
+      <w:r>
+        <w:t xml:space="preserve"> dictionary, which tracks the parent of each visited cell. This allows us to reconstruct the shortest path from start to goal.</w:t>
+      </w:r>
+    </w:p>
+    <w:p>
+      <w:pPr>
+        <w:numPr>
+          <w:ilvl w:val="0"/>
+          <w:numId w:val="7"/>
+        </w:numPr>
+      </w:pPr>
+      <w:r>
+        <w:rPr>
+          <w:b/>
+          <w:bCs/>
+        </w:rPr>
+        <w:t>Exploration Order:</w:t>
+      </w:r>
+      <w:r>
+        <w:t xml:space="preserve"> A list </w:t>
+      </w:r>
+      <w:proofErr w:type="spellStart"/>
+      <w:r>
+        <w:t>exploration_order</w:t>
+      </w:r>
+      <w:proofErr w:type="spellEnd"/>
+      <w:r>
+        <w:t xml:space="preserve"> keeps track of the order in which cells are explored during the A* search. This is used to visualize the agent's movement through the maze.</w:t>
+      </w:r>
+    </w:p>
+    <w:p>
+      <w:pPr>
+        <w:rPr>
+          <w:b/>
+          <w:bCs/>
+          <w:sz w:val="24"/>
+          <w:szCs w:val="24"/>
+        </w:rPr>
+      </w:pPr>
+      <w:r>
+        <w:rPr>
+          <w:b/>
+          <w:bCs/>
+          <w:sz w:val="24"/>
+          <w:szCs w:val="24"/>
+        </w:rPr>
+        <w:t xml:space="preserve">3. </w:t>
+      </w:r>
+      <w:r>
+        <w:rPr>
+          <w:b/>
+          <w:bCs/>
+          <w:sz w:val="24"/>
+          <w:szCs w:val="24"/>
+        </w:rPr>
+        <w:t>Main Section:</w:t>
+      </w:r>
+    </w:p>
+    <w:p>
+      <w:pPr>
+        <w:numPr>
+          <w:ilvl w:val="0"/>
+          <w:numId w:val="7"/>
+        </w:numPr>
+      </w:pPr>
+      <w:r>
+        <w:rPr>
+          <w:b/>
+          <w:bCs/>
+        </w:rPr>
+        <w:t>Maze Creation:</w:t>
+      </w:r>
+      <w:r>
+        <w:t xml:space="preserve"> A maze of size 15x15 is generated using the </w:t>
+      </w:r>
+      <w:proofErr w:type="spellStart"/>
+      <w:r>
+        <w:t>pyamaze</w:t>
+      </w:r>
+      <w:proofErr w:type="spellEnd"/>
+      <w:r>
+        <w:t xml:space="preserve"> library. A custom maze is loaded from a CSV file (mazetest.csv).</w:t>
+      </w:r>
+    </w:p>
+    <w:p>
+      <w:pPr>
+        <w:numPr>
+          <w:ilvl w:val="0"/>
+          <w:numId w:val="7"/>
+        </w:numPr>
+      </w:pPr>
+      <w:r>
+        <w:rPr>
+          <w:i/>
+          <w:iCs/>
+        </w:rPr>
+        <w:t xml:space="preserve">A </w:t>
+      </w:r>
+      <w:proofErr w:type="gramStart"/>
+      <w:r>
+        <w:rPr>
+          <w:b/>
+          <w:bCs/>
+        </w:rPr>
+        <w:t>Execution</w:t>
+      </w:r>
+      <w:r>
+        <w:rPr>
+          <w:i/>
+          <w:iCs/>
+        </w:rPr>
+        <w:t>:</w:t>
+      </w:r>
+      <w:r>
+        <w:t>*</w:t>
+      </w:r>
+      <w:proofErr w:type="gramEnd"/>
+      <w:r>
+        <w:t xml:space="preserve"> The </w:t>
+      </w:r>
+      <w:proofErr w:type="spellStart"/>
+      <w:r>
+        <w:t>astar</w:t>
+      </w:r>
+      <w:proofErr w:type="spellEnd"/>
+      <w:r>
+        <w:t>() function is called to perform the search. It returns:</w:t>
+      </w:r>
+    </w:p>
+    <w:p>
+      <w:pPr>
+        <w:numPr>
+          <w:ilvl w:val="2"/>
+          <w:numId w:val="7"/>
+        </w:numPr>
+      </w:pPr>
+      <w:r>
+        <w:t>The order in which cells were explored (</w:t>
+      </w:r>
+      <w:proofErr w:type="spellStart"/>
+      <w:r>
+        <w:t>exploration_order</w:t>
+      </w:r>
+      <w:proofErr w:type="spellEnd"/>
+      <w:r>
+        <w:t>).</w:t>
+      </w:r>
+    </w:p>
+    <w:p>
+      <w:pPr>
+        <w:numPr>
+          <w:ilvl w:val="2"/>
+          <w:numId w:val="7"/>
+        </w:numPr>
+      </w:pPr>
+      <w:r>
+        <w:t>A dictionary (</w:t>
+      </w:r>
+      <w:proofErr w:type="spellStart"/>
+      <w:r>
+        <w:t>came_from</w:t>
+      </w:r>
+      <w:proofErr w:type="spellEnd"/>
+      <w:r>
+        <w:t>) that maps each visited cell to its parent.</w:t>
+      </w:r>
+    </w:p>
+    <w:p>
+      <w:pPr>
+        <w:numPr>
+          <w:ilvl w:val="2"/>
+          <w:numId w:val="7"/>
+        </w:numPr>
+      </w:pPr>
+      <w:r>
+        <w:t>The path from the start to the goal (</w:t>
+      </w:r>
+      <w:proofErr w:type="spellStart"/>
+      <w:r>
+        <w:t>path_to_goal</w:t>
+      </w:r>
+      <w:proofErr w:type="spellEnd"/>
+      <w:r>
+        <w:t xml:space="preserve">), reconstructed from the </w:t>
+      </w:r>
+      <w:proofErr w:type="spellStart"/>
+      <w:r>
+        <w:t>came_from</w:t>
+      </w:r>
+      <w:proofErr w:type="spellEnd"/>
+      <w:r>
+        <w:t xml:space="preserve"> dictionary.</w:t>
+      </w:r>
+    </w:p>
+    <w:p>
+      <w:pPr>
+        <w:numPr>
+          <w:ilvl w:val="0"/>
+          <w:numId w:val="7"/>
+        </w:numPr>
+      </w:pPr>
+      <w:r>
+        <w:rPr>
+          <w:b/>
+          <w:bCs/>
+        </w:rPr>
+        <w:t>Agents:</w:t>
+      </w:r>
+    </w:p>
+    <w:p>
+      <w:pPr>
+        <w:numPr>
+          <w:ilvl w:val="2"/>
+          <w:numId w:val="7"/>
+        </w:numPr>
+      </w:pPr>
+      <w:r>
+        <w:rPr>
+          <w:i/>
+          <w:iCs/>
+        </w:rPr>
+        <w:t>Agent 1 (A Search Order</w:t>
+      </w:r>
+      <w:proofErr w:type="gramStart"/>
+      <w:r>
+        <w:rPr>
+          <w:i/>
+          <w:iCs/>
+        </w:rPr>
+        <w:t>):</w:t>
+      </w:r>
+      <w:r>
+        <w:t>*</w:t>
+      </w:r>
+      <w:proofErr w:type="gramEnd"/>
+      <w:r>
+        <w:t xml:space="preserve"> This agent visualizes how the A* algorithm explores the maze. It follows the order in which cells are explored, </w:t>
+      </w:r>
+      <w:proofErr w:type="spellStart"/>
+      <w:r>
+        <w:t>coloring</w:t>
+      </w:r>
+      <w:proofErr w:type="spellEnd"/>
+      <w:r>
+        <w:t xml:space="preserve"> them as it moves.</w:t>
+      </w:r>
+    </w:p>
+    <w:p>
+      <w:pPr>
+        <w:numPr>
+          <w:ilvl w:val="2"/>
+          <w:numId w:val="7"/>
+        </w:numPr>
+      </w:pPr>
+      <w:r>
+        <w:rPr>
+          <w:i/>
+          <w:iCs/>
+        </w:rPr>
+        <w:lastRenderedPageBreak/>
+        <w:t>Agent 2 (A Path</w:t>
+      </w:r>
+      <w:proofErr w:type="gramStart"/>
+      <w:r>
+        <w:rPr>
+          <w:i/>
+          <w:iCs/>
+        </w:rPr>
+        <w:t>):</w:t>
+      </w:r>
+      <w:r>
+        <w:t>*</w:t>
+      </w:r>
+      <w:proofErr w:type="gramEnd"/>
+      <w:r>
+        <w:t xml:space="preserve"> This agent traces the solution path found by A*, moving from the start to the goal along the shortest path.</w:t>
+      </w:r>
+    </w:p>
+    <w:p>
+      <w:pPr>
+        <w:ind w:left="720"/>
+      </w:pPr>
+    </w:p>
+    <w:p>
+      <w:pPr>
+        <w:numPr>
+          <w:ilvl w:val="0"/>
+          <w:numId w:val="7"/>
+        </w:numPr>
+      </w:pPr>
+      <w:r>
+        <w:rPr>
+          <w:b/>
+          <w:bCs/>
+        </w:rPr>
+        <w:t>Trace Path:</w:t>
+      </w:r>
+      <w:r>
+        <w:t xml:space="preserve"> The </w:t>
+      </w:r>
+      <w:proofErr w:type="spellStart"/>
+      <w:proofErr w:type="gramStart"/>
+      <w:r>
+        <w:t>tracePath</w:t>
+      </w:r>
+      <w:proofErr w:type="spellEnd"/>
+      <w:r>
+        <w:t>(</w:t>
+      </w:r>
+      <w:proofErr w:type="gramEnd"/>
+      <w:r>
+        <w:t>) function animates the agents as they move through the maze. The first agent traces the exploration order, while the second traces the final path.</w:t>
+      </w:r>
+    </w:p>
+    <w:p>
+      <w:pPr>
+        <w:numPr>
+          <w:ilvl w:val="0"/>
+          <w:numId w:val="7"/>
+        </w:numPr>
+      </w:pPr>
+      <w:r>
+        <w:rPr>
+          <w:b/>
+          <w:bCs/>
+        </w:rPr>
+        <w:t>Labels:</w:t>
+      </w:r>
+      <w:r>
+        <w:t xml:space="preserve"> The </w:t>
+      </w:r>
+      <w:proofErr w:type="spellStart"/>
+      <w:proofErr w:type="gramStart"/>
+      <w:r>
+        <w:t>textLabel</w:t>
+      </w:r>
+      <w:proofErr w:type="spellEnd"/>
+      <w:r>
+        <w:t>(</w:t>
+      </w:r>
+      <w:proofErr w:type="gramEnd"/>
+      <w:r>
+        <w:t>) function displays two labels:</w:t>
+      </w:r>
+    </w:p>
+    <w:p>
+      <w:pPr>
+        <w:numPr>
+          <w:ilvl w:val="2"/>
+          <w:numId w:val="7"/>
+        </w:numPr>
+      </w:pPr>
+      <w:r>
+        <w:t>The length of the A* path from the start to the goal.</w:t>
+      </w:r>
+    </w:p>
+    <w:p>
+      <w:pPr>
+        <w:numPr>
+          <w:ilvl w:val="2"/>
+          <w:numId w:val="7"/>
+        </w:numPr>
+      </w:pPr>
+      <w:r>
+        <w:t>The total number of cells explored during the search.</w:t>
+      </w:r>
+    </w:p>
+    <w:p>
+      <w:pPr>
+        <w:numPr>
+          <w:ilvl w:val="0"/>
+          <w:numId w:val="7"/>
+        </w:numPr>
+      </w:pPr>
+      <w:proofErr w:type="spellStart"/>
+      <w:proofErr w:type="gramStart"/>
+      <w:r>
+        <w:rPr>
+          <w:b/>
+          <w:bCs/>
+        </w:rPr>
+        <w:t>m.run</w:t>
+      </w:r>
+      <w:proofErr w:type="spellEnd"/>
+      <w:r>
+        <w:rPr>
+          <w:b/>
+          <w:bCs/>
+        </w:rPr>
+        <w:t>(</w:t>
+      </w:r>
+      <w:proofErr w:type="gramEnd"/>
+      <w:r>
+        <w:rPr>
+          <w:b/>
+          <w:bCs/>
+        </w:rPr>
+        <w:t>):</w:t>
+      </w:r>
+      <w:r>
+        <w:t xml:space="preserve"> This starts the visualization, showing how the A* algorithm explores the maze and finds the shortest path.</w:t>
+      </w:r>
+    </w:p>
+    <w:p>
+      <w:pPr>
+        <w:rPr>
+          <w:b/>
+          <w:bCs/>
+          <w:sz w:val="24"/>
+          <w:szCs w:val="24"/>
+        </w:rPr>
+      </w:pPr>
+      <w:r>
+        <w:rPr>
+          <w:b/>
+          <w:bCs/>
+          <w:sz w:val="24"/>
+          <w:szCs w:val="24"/>
+        </w:rPr>
+        <w:t xml:space="preserve">4. </w:t>
+      </w:r>
+      <w:r>
+        <w:rPr>
+          <w:b/>
+          <w:bCs/>
+          <w:sz w:val="24"/>
+          <w:szCs w:val="24"/>
+        </w:rPr>
+        <w:t>Key Concepts:</w:t>
+      </w:r>
+    </w:p>
+    <w:p>
+      <w:pPr>
+        <w:numPr>
+          <w:ilvl w:val="0"/>
+          <w:numId w:val="7"/>
+        </w:numPr>
+      </w:pPr>
+      <w:r>
+        <w:rPr>
+          <w:i/>
+          <w:iCs/>
+        </w:rPr>
+        <w:t xml:space="preserve">A </w:t>
+      </w:r>
+      <w:proofErr w:type="gramStart"/>
+      <w:r>
+        <w:rPr>
+          <w:b/>
+          <w:bCs/>
+        </w:rPr>
+        <w:t>Algorithm</w:t>
+      </w:r>
+      <w:r>
+        <w:rPr>
+          <w:i/>
+          <w:iCs/>
+        </w:rPr>
+        <w:t>:</w:t>
+      </w:r>
+      <w:r>
+        <w:t>*</w:t>
+      </w:r>
+      <w:proofErr w:type="gramEnd"/>
+      <w:r>
+        <w:t xml:space="preserve"> A* is a popular pathfinding algorithm that uses both actual cost (g-score) and heuristic estimate (h-score) to find the shortest path. It guarantees finding the shortest path if the heuristic is admissible (i.e., it never overestimates the true cost).</w:t>
+      </w:r>
+    </w:p>
+    <w:p>
+      <w:pPr>
+        <w:numPr>
+          <w:ilvl w:val="0"/>
+          <w:numId w:val="7"/>
+        </w:numPr>
+      </w:pPr>
+      <w:r>
+        <w:rPr>
+          <w:b/>
+          <w:bCs/>
+        </w:rPr>
+        <w:t>Priority Queue (Min-Heap):</w:t>
+      </w:r>
+      <w:r>
+        <w:t xml:space="preserve"> The priority queue ensures that the algorithm always explores the most promising node (the one with the lowest f score) first, improving efficiency over algorithms like BFS and DFS.</w:t>
+      </w:r>
+    </w:p>
+    <w:p>
+      <w:pPr>
+        <w:numPr>
+          <w:ilvl w:val="0"/>
+          <w:numId w:val="7"/>
+        </w:numPr>
+      </w:pPr>
+      <w:r>
+        <w:rPr>
+          <w:b/>
+          <w:bCs/>
+        </w:rPr>
+        <w:t>Manhattan Distance:</w:t>
+      </w:r>
+      <w:r>
+        <w:t xml:space="preserve"> The heuristic used in this implementation is the Manhattan distance, which calculates the sum of the absolute differences in the x and y coordinates between two points. It is suitable for grid-based pathfinding.</w:t>
+      </w:r>
+    </w:p>
+    <w:p>
+      <w:pPr>
+        <w:ind w:left="360"/>
       </w:pPr>
     </w:p>
     <w:sectPr>
@@ -2423,6 +3363,131 @@
     </w:lvl>
   </w:abstractNum>
   <w:abstractNum w:abstractNumId="8" w15:restartNumberingAfterBreak="0">
+    <w:nsid w:val="799110E1"/>
+    <w:multiLevelType w:val="multilevel"/>
+    <w:tmpl w:val="89DC6082"/>
+    <w:lvl w:ilvl="0">
+      <w:start w:val="1"/>
+      <w:numFmt w:val="decimal"/>
+      <w:lvlText w:val="%1."/>
+      <w:lvlJc w:val="left"/>
+      <w:pPr>
+        <w:tabs>
+          <w:tab w:val="num" w:pos="720"/>
+        </w:tabs>
+        <w:ind w:left="720" w:hanging="360"/>
+      </w:pPr>
+    </w:lvl>
+    <w:lvl w:ilvl="1">
+      <w:start w:val="1"/>
+      <w:numFmt w:val="bullet"/>
+      <w:lvlText w:val="o"/>
+      <w:lvlJc w:val="left"/>
+      <w:pPr>
+        <w:tabs>
+          <w:tab w:val="num" w:pos="1440"/>
+        </w:tabs>
+        <w:ind w:left="1440" w:hanging="360"/>
+      </w:pPr>
+      <w:rPr>
+        <w:rFonts w:ascii="Courier New" w:hAnsi="Courier New" w:hint="default"/>
+        <w:sz w:val="20"/>
+      </w:rPr>
+    </w:lvl>
+    <w:lvl w:ilvl="2">
+      <w:start w:val="1"/>
+      <w:numFmt w:val="bullet"/>
+      <w:lvlText w:val=""/>
+      <w:lvlJc w:val="left"/>
+      <w:pPr>
+        <w:tabs>
+          <w:tab w:val="num" w:pos="2160"/>
+        </w:tabs>
+        <w:ind w:left="2160" w:hanging="360"/>
+      </w:pPr>
+      <w:rPr>
+        <w:rFonts w:ascii="Wingdings" w:hAnsi="Wingdings" w:hint="default"/>
+        <w:sz w:val="20"/>
+      </w:rPr>
+    </w:lvl>
+    <w:lvl w:ilvl="3">
+      <w:start w:val="1"/>
+      <w:numFmt w:val="bullet"/>
+      <w:lvlText w:val=""/>
+      <w:lvlJc w:val="left"/>
+      <w:pPr>
+        <w:tabs>
+          <w:tab w:val="num" w:pos="2880"/>
+        </w:tabs>
+        <w:ind w:left="2880" w:hanging="360"/>
+      </w:pPr>
+      <w:rPr>
+        <w:rFonts w:ascii="Wingdings" w:hAnsi="Wingdings" w:hint="default"/>
+        <w:sz w:val="20"/>
+      </w:rPr>
+    </w:lvl>
+    <w:lvl w:ilvl="4" w:tentative="1">
+      <w:start w:val="1"/>
+      <w:numFmt w:val="decimal"/>
+      <w:lvlText w:val="%5."/>
+      <w:lvlJc w:val="left"/>
+      <w:pPr>
+        <w:tabs>
+          <w:tab w:val="num" w:pos="3600"/>
+        </w:tabs>
+        <w:ind w:left="3600" w:hanging="360"/>
+      </w:pPr>
+    </w:lvl>
+    <w:lvl w:ilvl="5" w:tentative="1">
+      <w:start w:val="1"/>
+      <w:numFmt w:val="decimal"/>
+      <w:lvlText w:val="%6."/>
+      <w:lvlJc w:val="left"/>
+      <w:pPr>
+        <w:tabs>
+          <w:tab w:val="num" w:pos="4320"/>
+        </w:tabs>
+        <w:ind w:left="4320" w:hanging="360"/>
+      </w:pPr>
+    </w:lvl>
+    <w:lvl w:ilvl="6" w:tentative="1">
+      <w:start w:val="1"/>
+      <w:numFmt w:val="decimal"/>
+      <w:lvlText w:val="%7."/>
+      <w:lvlJc w:val="left"/>
+      <w:pPr>
+        <w:tabs>
+          <w:tab w:val="num" w:pos="5040"/>
+        </w:tabs>
+        <w:ind w:left="5040" w:hanging="360"/>
+      </w:pPr>
+    </w:lvl>
+    <w:lvl w:ilvl="7" w:tentative="1">
+      <w:start w:val="1"/>
+      <w:numFmt w:val="decimal"/>
+      <w:lvlText w:val="%8."/>
+      <w:lvlJc w:val="left"/>
+      <w:pPr>
+        <w:tabs>
+          <w:tab w:val="num" w:pos="5760"/>
+        </w:tabs>
+        <w:ind w:left="5760" w:hanging="360"/>
+      </w:pPr>
+    </w:lvl>
+    <w:lvl w:ilvl="8" w:tentative="1">
+      <w:start w:val="1"/>
+      <w:numFmt w:val="decimal"/>
+      <w:lvlText w:val="%9."/>
+      <w:lvlJc w:val="left"/>
+      <w:pPr>
+        <w:tabs>
+          <w:tab w:val="num" w:pos="6480"/>
+        </w:tabs>
+        <w:ind w:left="6480" w:hanging="360"/>
+      </w:pPr>
+    </w:lvl>
+  </w:abstractNum>
+  <w:abstractNum w:abstractNumId="9" w15:restartNumberingAfterBreak="0">
     <w:nsid w:val="79EA5B43"/>
     <w:multiLevelType w:val="multilevel"/>
     <w:tmpl w:val="B9466B00"/>
@@ -2567,7 +3632,7 @@
       </w:rPr>
     </w:lvl>
   </w:abstractNum>
-  <w:abstractNum w:abstractNumId="9" w15:restartNumberingAfterBreak="0">
+  <w:abstractNum w:abstractNumId="10" w15:restartNumberingAfterBreak="0">
     <w:nsid w:val="79EE767E"/>
     <w:multiLevelType w:val="multilevel"/>
     <w:tmpl w:val="ED4073A8"/>
@@ -2718,7 +3783,7 @@
     <w:abstractNumId w:val="2"/>
   </w:num>
   <w:num w:numId="5" w16cid:durableId="1354573104">
-    <w:abstractNumId w:val="8"/>
+    <w:abstractNumId w:val="9"/>
   </w:num>
   <w:num w:numId="6" w16cid:durableId="979311353">
     <w:abstractNumId w:val="6"/>
@@ -2733,7 +3798,10 @@
     <w:abstractNumId w:val="7"/>
   </w:num>
   <w:num w:numId="10" w16cid:durableId="218370515">
-    <w:abstractNumId w:val="9"/>
+    <w:abstractNumId w:val="10"/>
+  </w:num>
+  <w:num w:numId="11" w16cid:durableId="1830946275">
+    <w:abstractNumId w:val="8"/>
   </w:num>
 </w:numbering>
 </file>

</xml_diff>